<commit_message>
Agregando introduccion y otras cosas
</commit_message>
<xml_diff>
--- a/SIRP_PLGC.docx
+++ b/SIRP_PLGC.docx
@@ -129,8 +129,7 @@
           </mc:Choice>
           <mc:Fallback>
             <w:pict>
-              <v:rect w14:anchorId="5667819C" id="Rectángulo 130" o:spid="_x0000_s1026" style="position:absolute;left:0;text-align:left;margin-left:426.75pt;margin-top:15.35pt;width:46.8pt;height:77.75pt;z-index:251662336;visibility:visible;mso-wrap-style:square;mso-width-percent:76;mso-height-percent:98;mso-wrap-distance-left:9pt;mso-wrap-distance-top:0;mso-wrap-distance-right:9pt;mso-wrap-distance-bottom:0;mso-position-horizontal:absolute;mso-position-horizontal-relative:margin;mso-position-vertical:absolute;mso-position-vertical-relative:page;mso-width-percent:76;mso-height-percent:98;mso-width-relative:page;mso-height-relative:page;v-text-anchor:bottom" o:gfxdata="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" fillcolor="#5b9bd5 [3204]" stroked="f" strokeweight="1pt">
-                <v:path arrowok="t"/>
+              <v:rect w14:anchorId="44646AFB" id="Rectángulo 130" o:spid="_x0000_s1026" style="position:absolute;left:0;text-align:left;margin-left:426.75pt;margin-top:15.35pt;width:46.8pt;height:77.75pt;z-index:251662336;visibility:visible;mso-wrap-style:square;mso-width-percent:76;mso-height-percent:98;mso-wrap-distance-left:9pt;mso-wrap-distance-top:0;mso-wrap-distance-right:9pt;mso-wrap-distance-bottom:0;mso-position-horizontal:absolute;mso-position-horizontal-relative:margin;mso-position-vertical:absolute;mso-position-vertical-relative:page;mso-width-percent:76;mso-height-percent:98;mso-width-relative:page;mso-height-relative:page;v-text-anchor:bottom" o:gfxdata="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" fillcolor="#5b9bd5 [3204]" stroked="f" strokeweight="1pt">
                 <o:lock v:ext="edit" aspectratio="t"/>
                 <v:textbox inset="3.6pt,,3.6pt">
                   <w:txbxContent>
@@ -588,7 +587,7 @@
           </mc:Choice>
           <mc:Fallback>
             <w:pict>
-              <v:shapetype w14:anchorId="6E434E77" id="_x0000_t202" coordsize="21600,21600" o:spt="202" path="m,l,21600r21600,l21600,xe">
+              <v:shapetype w14:anchorId="1D652934" id="_x0000_t202" coordsize="21600,21600" o:spt="202" path="m,l,21600r21600,l21600,xe">
                 <v:stroke joinstyle="miter"/>
                 <v:path gradientshapeok="t" o:connecttype="rect"/>
               </v:shapetype>
@@ -686,19 +685,1427 @@
         </w:sectPr>
       </w:pPr>
     </w:p>
+    <w:sdt>
+      <w:sdtPr>
+        <w:rPr>
+          <w:rFonts w:asciiTheme="minorHAnsi" w:eastAsiaTheme="minorHAnsi" w:hAnsiTheme="minorHAnsi" w:cstheme="minorBidi"/>
+          <w:color w:val="auto"/>
+          <w:sz w:val="22"/>
+          <w:szCs w:val="22"/>
+          <w:lang w:val="es-ES" w:eastAsia="en-US"/>
+        </w:rPr>
+        <w:id w:val="1331020216"/>
+        <w:docPartObj>
+          <w:docPartGallery w:val="Table of Contents"/>
+          <w:docPartUnique/>
+        </w:docPartObj>
+      </w:sdtPr>
+      <w:sdtEndPr>
+        <w:rPr>
+          <w:b/>
+          <w:bCs/>
+        </w:rPr>
+      </w:sdtEndPr>
+      <w:sdtContent>
+        <w:p>
+          <w:pPr>
+            <w:pStyle w:val="TtuloTDC"/>
+            <w:jc w:val="both"/>
+          </w:pPr>
+          <w:r>
+            <w:rPr>
+              <w:lang w:val="es-ES"/>
+            </w:rPr>
+            <w:t>Contenido</w:t>
+          </w:r>
+        </w:p>
+        <w:p>
+          <w:pPr>
+            <w:pStyle w:val="TDC1"/>
+            <w:tabs>
+              <w:tab w:val="left" w:pos="440"/>
+              <w:tab w:val="right" w:leader="dot" w:pos="8828"/>
+            </w:tabs>
+            <w:rPr>
+              <w:rFonts w:eastAsiaTheme="minorEastAsia"/>
+              <w:noProof/>
+              <w:lang w:eastAsia="es-PE"/>
+            </w:rPr>
+          </w:pPr>
+          <w:r>
+            <w:fldChar w:fldCharType="begin"/>
+          </w:r>
+          <w:r>
+            <w:instrText xml:space="preserve"> TOC \o "1-3" \h \z \u </w:instrText>
+          </w:r>
+          <w:r>
+            <w:fldChar w:fldCharType="separate"/>
+          </w:r>
+          <w:hyperlink w:anchor="_Toc20862295" w:history="1">
+            <w:r>
+              <w:rPr>
+                <w:rStyle w:val="Hipervnculo"/>
+                <w:noProof/>
+              </w:rPr>
+              <w:t>1.</w:t>
+            </w:r>
+            <w:r>
+              <w:rPr>
+                <w:rFonts w:eastAsiaTheme="minorEastAsia"/>
+                <w:noProof/>
+                <w:lang w:eastAsia="es-PE"/>
+              </w:rPr>
+              <w:tab/>
+            </w:r>
+            <w:r>
+              <w:rPr>
+                <w:rStyle w:val="Hipervnculo"/>
+                <w:noProof/>
+              </w:rPr>
+              <w:t>Planificación de la SCM</w:t>
+            </w:r>
+            <w:r>
+              <w:rPr>
+                <w:noProof/>
+                <w:webHidden/>
+              </w:rPr>
+              <w:tab/>
+            </w:r>
+            <w:r>
+              <w:rPr>
+                <w:noProof/>
+                <w:webHidden/>
+              </w:rPr>
+              <w:fldChar w:fldCharType="begin"/>
+            </w:r>
+            <w:r>
+              <w:rPr>
+                <w:noProof/>
+                <w:webHidden/>
+              </w:rPr>
+              <w:instrText xml:space="preserve"> PAGEREF _Toc20862295 \h </w:instrText>
+            </w:r>
+            <w:r>
+              <w:rPr>
+                <w:noProof/>
+                <w:webHidden/>
+              </w:rPr>
+            </w:r>
+            <w:r>
+              <w:rPr>
+                <w:noProof/>
+                <w:webHidden/>
+              </w:rPr>
+              <w:fldChar w:fldCharType="separate"/>
+            </w:r>
+            <w:r>
+              <w:rPr>
+                <w:noProof/>
+                <w:webHidden/>
+              </w:rPr>
+              <w:t>1</w:t>
+            </w:r>
+            <w:r>
+              <w:rPr>
+                <w:noProof/>
+                <w:webHidden/>
+              </w:rPr>
+              <w:fldChar w:fldCharType="end"/>
+            </w:r>
+          </w:hyperlink>
+        </w:p>
+        <w:p>
+          <w:pPr>
+            <w:pStyle w:val="TDC2"/>
+            <w:tabs>
+              <w:tab w:val="left" w:pos="880"/>
+              <w:tab w:val="right" w:leader="dot" w:pos="8828"/>
+            </w:tabs>
+            <w:rPr>
+              <w:rFonts w:eastAsiaTheme="minorEastAsia"/>
+              <w:noProof/>
+              <w:lang w:eastAsia="es-PE"/>
+            </w:rPr>
+          </w:pPr>
+          <w:hyperlink w:anchor="_Toc20862296" w:history="1">
+            <w:r>
+              <w:rPr>
+                <w:rStyle w:val="Hipervnculo"/>
+                <w:noProof/>
+              </w:rPr>
+              <w:t>1.1.</w:t>
+            </w:r>
+            <w:r>
+              <w:rPr>
+                <w:rFonts w:eastAsiaTheme="minorEastAsia"/>
+                <w:noProof/>
+                <w:lang w:eastAsia="es-PE"/>
+              </w:rPr>
+              <w:tab/>
+            </w:r>
+            <w:r>
+              <w:rPr>
+                <w:rStyle w:val="Hipervnculo"/>
+                <w:noProof/>
+              </w:rPr>
+              <w:t>Introducción</w:t>
+            </w:r>
+            <w:r>
+              <w:rPr>
+                <w:noProof/>
+                <w:webHidden/>
+              </w:rPr>
+              <w:tab/>
+            </w:r>
+            <w:r>
+              <w:rPr>
+                <w:noProof/>
+                <w:webHidden/>
+              </w:rPr>
+              <w:fldChar w:fldCharType="begin"/>
+            </w:r>
+            <w:r>
+              <w:rPr>
+                <w:noProof/>
+                <w:webHidden/>
+              </w:rPr>
+              <w:instrText xml:space="preserve"> PAGEREF _Toc20862296 \h </w:instrText>
+            </w:r>
+            <w:r>
+              <w:rPr>
+                <w:noProof/>
+                <w:webHidden/>
+              </w:rPr>
+            </w:r>
+            <w:r>
+              <w:rPr>
+                <w:noProof/>
+                <w:webHidden/>
+              </w:rPr>
+              <w:fldChar w:fldCharType="separate"/>
+            </w:r>
+            <w:r>
+              <w:rPr>
+                <w:noProof/>
+                <w:webHidden/>
+              </w:rPr>
+              <w:t>1</w:t>
+            </w:r>
+            <w:r>
+              <w:rPr>
+                <w:noProof/>
+                <w:webHidden/>
+              </w:rPr>
+              <w:fldChar w:fldCharType="end"/>
+            </w:r>
+          </w:hyperlink>
+        </w:p>
+        <w:p>
+          <w:pPr>
+            <w:pStyle w:val="TDC3"/>
+            <w:tabs>
+              <w:tab w:val="left" w:pos="1320"/>
+              <w:tab w:val="right" w:leader="dot" w:pos="8828"/>
+            </w:tabs>
+            <w:rPr>
+              <w:rFonts w:eastAsiaTheme="minorEastAsia"/>
+              <w:noProof/>
+              <w:lang w:eastAsia="es-PE"/>
+            </w:rPr>
+          </w:pPr>
+          <w:hyperlink w:anchor="_Toc20862297" w:history="1">
+            <w:r>
+              <w:rPr>
+                <w:rStyle w:val="Hipervnculo"/>
+                <w:noProof/>
+              </w:rPr>
+              <w:t>1.1.1.</w:t>
+            </w:r>
+            <w:r>
+              <w:rPr>
+                <w:rFonts w:eastAsiaTheme="minorEastAsia"/>
+                <w:noProof/>
+                <w:lang w:eastAsia="es-PE"/>
+              </w:rPr>
+              <w:tab/>
+            </w:r>
+            <w:r>
+              <w:rPr>
+                <w:rStyle w:val="Hipervnculo"/>
+                <w:noProof/>
+              </w:rPr>
+              <w:t>Situación de la empresa</w:t>
+            </w:r>
+            <w:r>
+              <w:rPr>
+                <w:noProof/>
+                <w:webHidden/>
+              </w:rPr>
+              <w:tab/>
+            </w:r>
+            <w:r>
+              <w:rPr>
+                <w:noProof/>
+                <w:webHidden/>
+              </w:rPr>
+              <w:fldChar w:fldCharType="begin"/>
+            </w:r>
+            <w:r>
+              <w:rPr>
+                <w:noProof/>
+                <w:webHidden/>
+              </w:rPr>
+              <w:instrText xml:space="preserve"> PAGEREF _Toc20862297 \h </w:instrText>
+            </w:r>
+            <w:r>
+              <w:rPr>
+                <w:noProof/>
+                <w:webHidden/>
+              </w:rPr>
+            </w:r>
+            <w:r>
+              <w:rPr>
+                <w:noProof/>
+                <w:webHidden/>
+              </w:rPr>
+              <w:fldChar w:fldCharType="separate"/>
+            </w:r>
+            <w:r>
+              <w:rPr>
+                <w:noProof/>
+                <w:webHidden/>
+              </w:rPr>
+              <w:t>1</w:t>
+            </w:r>
+            <w:r>
+              <w:rPr>
+                <w:noProof/>
+                <w:webHidden/>
+              </w:rPr>
+              <w:fldChar w:fldCharType="end"/>
+            </w:r>
+          </w:hyperlink>
+        </w:p>
+        <w:p>
+          <w:pPr>
+            <w:pStyle w:val="TDC3"/>
+            <w:tabs>
+              <w:tab w:val="left" w:pos="1320"/>
+              <w:tab w:val="right" w:leader="dot" w:pos="8828"/>
+            </w:tabs>
+            <w:rPr>
+              <w:rFonts w:eastAsiaTheme="minorEastAsia"/>
+              <w:noProof/>
+              <w:lang w:eastAsia="es-PE"/>
+            </w:rPr>
+          </w:pPr>
+          <w:hyperlink w:anchor="_Toc20862298" w:history="1">
+            <w:r>
+              <w:rPr>
+                <w:rStyle w:val="Hipervnculo"/>
+                <w:noProof/>
+              </w:rPr>
+              <w:t>1.1.2.</w:t>
+            </w:r>
+            <w:r>
+              <w:rPr>
+                <w:rFonts w:eastAsiaTheme="minorEastAsia"/>
+                <w:noProof/>
+                <w:lang w:eastAsia="es-PE"/>
+              </w:rPr>
+              <w:tab/>
+            </w:r>
+            <w:r>
+              <w:rPr>
+                <w:rStyle w:val="Hipervnculo"/>
+                <w:noProof/>
+              </w:rPr>
+              <w:t>Problemática</w:t>
+            </w:r>
+            <w:r>
+              <w:rPr>
+                <w:noProof/>
+                <w:webHidden/>
+              </w:rPr>
+              <w:tab/>
+            </w:r>
+            <w:r>
+              <w:rPr>
+                <w:noProof/>
+                <w:webHidden/>
+              </w:rPr>
+              <w:fldChar w:fldCharType="begin"/>
+            </w:r>
+            <w:r>
+              <w:rPr>
+                <w:noProof/>
+                <w:webHidden/>
+              </w:rPr>
+              <w:instrText xml:space="preserve"> PAGEREF _Toc20862298 \h </w:instrText>
+            </w:r>
+            <w:r>
+              <w:rPr>
+                <w:noProof/>
+                <w:webHidden/>
+              </w:rPr>
+            </w:r>
+            <w:r>
+              <w:rPr>
+                <w:noProof/>
+                <w:webHidden/>
+              </w:rPr>
+              <w:fldChar w:fldCharType="separate"/>
+            </w:r>
+            <w:r>
+              <w:rPr>
+                <w:noProof/>
+                <w:webHidden/>
+              </w:rPr>
+              <w:t>1</w:t>
+            </w:r>
+            <w:r>
+              <w:rPr>
+                <w:noProof/>
+                <w:webHidden/>
+              </w:rPr>
+              <w:fldChar w:fldCharType="end"/>
+            </w:r>
+          </w:hyperlink>
+        </w:p>
+        <w:p>
+          <w:pPr>
+            <w:pStyle w:val="TDC3"/>
+            <w:tabs>
+              <w:tab w:val="left" w:pos="1320"/>
+              <w:tab w:val="right" w:leader="dot" w:pos="8828"/>
+            </w:tabs>
+            <w:rPr>
+              <w:rFonts w:eastAsiaTheme="minorEastAsia"/>
+              <w:noProof/>
+              <w:lang w:eastAsia="es-PE"/>
+            </w:rPr>
+          </w:pPr>
+          <w:hyperlink w:anchor="_Toc20862299" w:history="1">
+            <w:r>
+              <w:rPr>
+                <w:rStyle w:val="Hipervnculo"/>
+                <w:noProof/>
+              </w:rPr>
+              <w:t>1.1.3.</w:t>
+            </w:r>
+            <w:r>
+              <w:rPr>
+                <w:rFonts w:eastAsiaTheme="minorEastAsia"/>
+                <w:noProof/>
+                <w:lang w:eastAsia="es-PE"/>
+              </w:rPr>
+              <w:tab/>
+            </w:r>
+            <w:r>
+              <w:rPr>
+                <w:rStyle w:val="Hipervnculo"/>
+                <w:noProof/>
+              </w:rPr>
+              <w:t>Propósito</w:t>
+            </w:r>
+            <w:r>
+              <w:rPr>
+                <w:noProof/>
+                <w:webHidden/>
+              </w:rPr>
+              <w:tab/>
+            </w:r>
+            <w:r>
+              <w:rPr>
+                <w:noProof/>
+                <w:webHidden/>
+              </w:rPr>
+              <w:fldChar w:fldCharType="begin"/>
+            </w:r>
+            <w:r>
+              <w:rPr>
+                <w:noProof/>
+                <w:webHidden/>
+              </w:rPr>
+              <w:instrText xml:space="preserve"> PAGEREF _Toc20862299 \h </w:instrText>
+            </w:r>
+            <w:r>
+              <w:rPr>
+                <w:noProof/>
+                <w:webHidden/>
+              </w:rPr>
+            </w:r>
+            <w:r>
+              <w:rPr>
+                <w:noProof/>
+                <w:webHidden/>
+              </w:rPr>
+              <w:fldChar w:fldCharType="separate"/>
+            </w:r>
+            <w:r>
+              <w:rPr>
+                <w:noProof/>
+                <w:webHidden/>
+              </w:rPr>
+              <w:t>1</w:t>
+            </w:r>
+            <w:r>
+              <w:rPr>
+                <w:noProof/>
+                <w:webHidden/>
+              </w:rPr>
+              <w:fldChar w:fldCharType="end"/>
+            </w:r>
+          </w:hyperlink>
+        </w:p>
+        <w:p>
+          <w:pPr>
+            <w:pStyle w:val="TDC3"/>
+            <w:tabs>
+              <w:tab w:val="left" w:pos="1320"/>
+              <w:tab w:val="right" w:leader="dot" w:pos="8828"/>
+            </w:tabs>
+            <w:rPr>
+              <w:rFonts w:eastAsiaTheme="minorEastAsia"/>
+              <w:noProof/>
+              <w:lang w:eastAsia="es-PE"/>
+            </w:rPr>
+          </w:pPr>
+          <w:hyperlink w:anchor="_Toc20862300" w:history="1">
+            <w:r>
+              <w:rPr>
+                <w:rStyle w:val="Hipervnculo"/>
+                <w:noProof/>
+              </w:rPr>
+              <w:t>1.1.4.</w:t>
+            </w:r>
+            <w:r>
+              <w:rPr>
+                <w:rFonts w:eastAsiaTheme="minorEastAsia"/>
+                <w:noProof/>
+                <w:lang w:eastAsia="es-PE"/>
+              </w:rPr>
+              <w:tab/>
+            </w:r>
+            <w:r>
+              <w:rPr>
+                <w:rStyle w:val="Hipervnculo"/>
+                <w:noProof/>
+              </w:rPr>
+              <w:t>Finalidad</w:t>
+            </w:r>
+            <w:r>
+              <w:rPr>
+                <w:noProof/>
+                <w:webHidden/>
+              </w:rPr>
+              <w:tab/>
+            </w:r>
+            <w:r>
+              <w:rPr>
+                <w:noProof/>
+                <w:webHidden/>
+              </w:rPr>
+              <w:fldChar w:fldCharType="begin"/>
+            </w:r>
+            <w:r>
+              <w:rPr>
+                <w:noProof/>
+                <w:webHidden/>
+              </w:rPr>
+              <w:instrText xml:space="preserve"> PAGEREF _Toc20862300 \h </w:instrText>
+            </w:r>
+            <w:r>
+              <w:rPr>
+                <w:noProof/>
+                <w:webHidden/>
+              </w:rPr>
+            </w:r>
+            <w:r>
+              <w:rPr>
+                <w:noProof/>
+                <w:webHidden/>
+              </w:rPr>
+              <w:fldChar w:fldCharType="separate"/>
+            </w:r>
+            <w:r>
+              <w:rPr>
+                <w:noProof/>
+                <w:webHidden/>
+              </w:rPr>
+              <w:t>1</w:t>
+            </w:r>
+            <w:r>
+              <w:rPr>
+                <w:noProof/>
+                <w:webHidden/>
+              </w:rPr>
+              <w:fldChar w:fldCharType="end"/>
+            </w:r>
+          </w:hyperlink>
+        </w:p>
+        <w:p>
+          <w:pPr>
+            <w:pStyle w:val="TDC2"/>
+            <w:tabs>
+              <w:tab w:val="left" w:pos="880"/>
+              <w:tab w:val="right" w:leader="dot" w:pos="8828"/>
+            </w:tabs>
+            <w:rPr>
+              <w:rFonts w:eastAsiaTheme="minorEastAsia"/>
+              <w:noProof/>
+              <w:lang w:eastAsia="es-PE"/>
+            </w:rPr>
+          </w:pPr>
+          <w:hyperlink w:anchor="_Toc20862301" w:history="1">
+            <w:r>
+              <w:rPr>
+                <w:rStyle w:val="Hipervnculo"/>
+                <w:noProof/>
+              </w:rPr>
+              <w:t>1.2.</w:t>
+            </w:r>
+            <w:r>
+              <w:rPr>
+                <w:rFonts w:eastAsiaTheme="minorEastAsia"/>
+                <w:noProof/>
+                <w:lang w:eastAsia="es-PE"/>
+              </w:rPr>
+              <w:tab/>
+            </w:r>
+            <w:r>
+              <w:rPr>
+                <w:rStyle w:val="Hipervnculo"/>
+                <w:noProof/>
+              </w:rPr>
+              <w:t>Tabla de Roles</w:t>
+            </w:r>
+            <w:r>
+              <w:rPr>
+                <w:noProof/>
+                <w:webHidden/>
+              </w:rPr>
+              <w:tab/>
+            </w:r>
+            <w:r>
+              <w:rPr>
+                <w:noProof/>
+                <w:webHidden/>
+              </w:rPr>
+              <w:fldChar w:fldCharType="begin"/>
+            </w:r>
+            <w:r>
+              <w:rPr>
+                <w:noProof/>
+                <w:webHidden/>
+              </w:rPr>
+              <w:instrText xml:space="preserve"> PAGEREF _Toc20862301 \h </w:instrText>
+            </w:r>
+            <w:r>
+              <w:rPr>
+                <w:noProof/>
+                <w:webHidden/>
+              </w:rPr>
+            </w:r>
+            <w:r>
+              <w:rPr>
+                <w:noProof/>
+                <w:webHidden/>
+              </w:rPr>
+              <w:fldChar w:fldCharType="separate"/>
+            </w:r>
+            <w:r>
+              <w:rPr>
+                <w:noProof/>
+                <w:webHidden/>
+              </w:rPr>
+              <w:t>1</w:t>
+            </w:r>
+            <w:r>
+              <w:rPr>
+                <w:noProof/>
+                <w:webHidden/>
+              </w:rPr>
+              <w:fldChar w:fldCharType="end"/>
+            </w:r>
+          </w:hyperlink>
+        </w:p>
+        <w:p>
+          <w:pPr>
+            <w:pStyle w:val="TDC2"/>
+            <w:tabs>
+              <w:tab w:val="left" w:pos="880"/>
+              <w:tab w:val="right" w:leader="dot" w:pos="8828"/>
+            </w:tabs>
+            <w:rPr>
+              <w:rFonts w:eastAsiaTheme="minorEastAsia"/>
+              <w:noProof/>
+              <w:lang w:eastAsia="es-PE"/>
+            </w:rPr>
+          </w:pPr>
+          <w:hyperlink w:anchor="_Toc20862302" w:history="1">
+            <w:r>
+              <w:rPr>
+                <w:rStyle w:val="Hipervnculo"/>
+                <w:noProof/>
+              </w:rPr>
+              <w:t>1.3.</w:t>
+            </w:r>
+            <w:r>
+              <w:rPr>
+                <w:rFonts w:eastAsiaTheme="minorEastAsia"/>
+                <w:noProof/>
+                <w:lang w:eastAsia="es-PE"/>
+              </w:rPr>
+              <w:tab/>
+            </w:r>
+            <w:r>
+              <w:rPr>
+                <w:rStyle w:val="Hipervnculo"/>
+                <w:noProof/>
+              </w:rPr>
+              <w:t>Herramienta, entorno e infraestructura</w:t>
+            </w:r>
+            <w:r>
+              <w:rPr>
+                <w:noProof/>
+                <w:webHidden/>
+              </w:rPr>
+              <w:tab/>
+            </w:r>
+            <w:r>
+              <w:rPr>
+                <w:noProof/>
+                <w:webHidden/>
+              </w:rPr>
+              <w:fldChar w:fldCharType="begin"/>
+            </w:r>
+            <w:r>
+              <w:rPr>
+                <w:noProof/>
+                <w:webHidden/>
+              </w:rPr>
+              <w:instrText xml:space="preserve"> PAGEREF _Toc20862302 \h </w:instrText>
+            </w:r>
+            <w:r>
+              <w:rPr>
+                <w:noProof/>
+                <w:webHidden/>
+              </w:rPr>
+            </w:r>
+            <w:r>
+              <w:rPr>
+                <w:noProof/>
+                <w:webHidden/>
+              </w:rPr>
+              <w:fldChar w:fldCharType="separate"/>
+            </w:r>
+            <w:r>
+              <w:rPr>
+                <w:noProof/>
+                <w:webHidden/>
+              </w:rPr>
+              <w:t>2</w:t>
+            </w:r>
+            <w:r>
+              <w:rPr>
+                <w:noProof/>
+                <w:webHidden/>
+              </w:rPr>
+              <w:fldChar w:fldCharType="end"/>
+            </w:r>
+          </w:hyperlink>
+        </w:p>
+        <w:p>
+          <w:pPr>
+            <w:pStyle w:val="TDC3"/>
+            <w:tabs>
+              <w:tab w:val="left" w:pos="1320"/>
+              <w:tab w:val="right" w:leader="dot" w:pos="8828"/>
+            </w:tabs>
+            <w:rPr>
+              <w:rFonts w:eastAsiaTheme="minorEastAsia"/>
+              <w:noProof/>
+              <w:lang w:eastAsia="es-PE"/>
+            </w:rPr>
+          </w:pPr>
+          <w:hyperlink w:anchor="_Toc20862303" w:history="1">
+            <w:r>
+              <w:rPr>
+                <w:rStyle w:val="Hipervnculo"/>
+                <w:noProof/>
+              </w:rPr>
+              <w:t>1.3.1.</w:t>
+            </w:r>
+            <w:r>
+              <w:rPr>
+                <w:rFonts w:eastAsiaTheme="minorEastAsia"/>
+                <w:noProof/>
+                <w:lang w:eastAsia="es-PE"/>
+              </w:rPr>
+              <w:tab/>
+            </w:r>
+            <w:r>
+              <w:rPr>
+                <w:rStyle w:val="Hipervnculo"/>
+                <w:noProof/>
+              </w:rPr>
+              <w:t>Herramientas</w:t>
+            </w:r>
+            <w:r>
+              <w:rPr>
+                <w:noProof/>
+                <w:webHidden/>
+              </w:rPr>
+              <w:tab/>
+            </w:r>
+            <w:r>
+              <w:rPr>
+                <w:noProof/>
+                <w:webHidden/>
+              </w:rPr>
+              <w:fldChar w:fldCharType="begin"/>
+            </w:r>
+            <w:r>
+              <w:rPr>
+                <w:noProof/>
+                <w:webHidden/>
+              </w:rPr>
+              <w:instrText xml:space="preserve"> PAGEREF _Toc20862303 \h </w:instrText>
+            </w:r>
+            <w:r>
+              <w:rPr>
+                <w:noProof/>
+                <w:webHidden/>
+              </w:rPr>
+            </w:r>
+            <w:r>
+              <w:rPr>
+                <w:noProof/>
+                <w:webHidden/>
+              </w:rPr>
+              <w:fldChar w:fldCharType="separate"/>
+            </w:r>
+            <w:r>
+              <w:rPr>
+                <w:noProof/>
+                <w:webHidden/>
+              </w:rPr>
+              <w:t>2</w:t>
+            </w:r>
+            <w:r>
+              <w:rPr>
+                <w:noProof/>
+                <w:webHidden/>
+              </w:rPr>
+              <w:fldChar w:fldCharType="end"/>
+            </w:r>
+          </w:hyperlink>
+        </w:p>
+        <w:p>
+          <w:pPr>
+            <w:jc w:val="both"/>
+          </w:pPr>
+          <w:r>
+            <w:rPr>
+              <w:b/>
+              <w:bCs/>
+              <w:lang w:val="es-ES"/>
+            </w:rPr>
+            <w:fldChar w:fldCharType="end"/>
+          </w:r>
+        </w:p>
+      </w:sdtContent>
+    </w:sdt>
+    <w:p>
+      <w:pPr>
+        <w:jc w:val="both"/>
+        <w:sectPr>
+          <w:headerReference w:type="default" r:id="rId10"/>
+          <w:footerReference w:type="default" r:id="rId11"/>
+          <w:pgSz w:w="12240" w:h="15840"/>
+          <w:pgMar w:top="1417" w:right="1701" w:bottom="1417" w:left="1701" w:header="708" w:footer="708" w:gutter="0"/>
+          <w:cols w:space="708"/>
+          <w:docGrid w:linePitch="360"/>
+        </w:sectPr>
+      </w:pPr>
+    </w:p>
+    <w:p>
+      <w:pPr>
+        <w:pStyle w:val="Ttulo1"/>
+        <w:jc w:val="both"/>
+      </w:pPr>
+      <w:bookmarkStart w:id="0" w:name="_Toc20862295"/>
+      <w:r>
+        <w:lastRenderedPageBreak/>
+        <w:t>Planificación de la SCM</w:t>
+      </w:r>
+      <w:bookmarkEnd w:id="0"/>
+      <w:r>
+        <w:t xml:space="preserve"> </w:t>
+      </w:r>
+    </w:p>
+    <w:p>
+      <w:pPr>
+        <w:pStyle w:val="Ttulo2"/>
+      </w:pPr>
+      <w:bookmarkStart w:id="1" w:name="_Toc20862296"/>
+      <w:r>
+        <w:t>Introducción</w:t>
+      </w:r>
+      <w:bookmarkEnd w:id="1"/>
+      <w:r>
+        <w:t xml:space="preserve"> </w:t>
+      </w:r>
+    </w:p>
+    <w:p>
+      <w:pPr>
+        <w:pStyle w:val="Ttulo3"/>
+      </w:pPr>
+      <w:bookmarkStart w:id="2" w:name="_Toc20862297"/>
+      <w:r>
+        <w:t>Situación de la empresa</w:t>
+      </w:r>
+      <w:bookmarkEnd w:id="2"/>
+    </w:p>
+    <w:p>
+      <w:pPr>
+        <w:jc w:val="both"/>
+        <w:rPr>
+          <w:bCs/>
+        </w:rPr>
+      </w:pPr>
+      <w:r>
+        <w:rPr>
+          <w:bCs/>
+        </w:rPr>
+        <w:t xml:space="preserve">Somos </w:t>
+      </w:r>
+      <w:proofErr w:type="spellStart"/>
+      <w:r>
+        <w:rPr>
+          <w:bCs/>
+        </w:rPr>
+        <w:t>Randhu</w:t>
+      </w:r>
+      <w:proofErr w:type="spellEnd"/>
+      <w:r>
+        <w:rPr>
+          <w:bCs/>
+        </w:rPr>
+        <w:t xml:space="preserve"> </w:t>
+      </w:r>
+      <w:proofErr w:type="spellStart"/>
+      <w:r>
+        <w:rPr>
+          <w:bCs/>
+        </w:rPr>
+        <w:t>Solutions</w:t>
+      </w:r>
+      <w:proofErr w:type="spellEnd"/>
+      <w:r>
+        <w:rPr>
+          <w:bCs/>
+        </w:rPr>
+        <w:t xml:space="preserve">, nos dedicamos a la consultoría y outsourcing abarcando todos los sectores del ámbito </w:t>
+      </w:r>
+      <w:r>
+        <w:rPr>
+          <w:bCs/>
+        </w:rPr>
+        <w:t>tecnológico</w:t>
+      </w:r>
+      <w:r>
+        <w:rPr>
+          <w:bCs/>
+        </w:rPr>
+        <w:t xml:space="preserve">, </w:t>
+      </w:r>
+      <w:r>
+        <w:rPr>
+          <w:bCs/>
+        </w:rPr>
+        <w:t>nuestro propósito es hacer que su negocio se desarrolle a grandes pasos con nuestros proyectos de innovación generando valor a sus procesos y desarrollo de productos.</w:t>
+      </w:r>
+      <w:r>
+        <w:rPr>
+          <w:bCs/>
+        </w:rPr>
+        <w:t xml:space="preserve"> Pero por encima de todo creemos en las personas, en su desarrollo integral y en el talento que representan.</w:t>
+      </w:r>
+    </w:p>
+    <w:p>
+      <w:pPr>
+        <w:jc w:val="both"/>
+        <w:rPr>
+          <w:bCs/>
+        </w:rPr>
+      </w:pPr>
+      <w:r>
+        <w:rPr>
+          <w:bCs/>
+        </w:rPr>
+        <w:t xml:space="preserve"> En </w:t>
+      </w:r>
+      <w:proofErr w:type="spellStart"/>
+      <w:r>
+        <w:rPr>
+          <w:bCs/>
+        </w:rPr>
+        <w:t>Randhu</w:t>
+      </w:r>
+      <w:proofErr w:type="spellEnd"/>
+      <w:r>
+        <w:rPr>
+          <w:bCs/>
+        </w:rPr>
+        <w:t xml:space="preserve"> </w:t>
+      </w:r>
+      <w:proofErr w:type="spellStart"/>
+      <w:r>
+        <w:rPr>
+          <w:bCs/>
+        </w:rPr>
+        <w:t>Solutions</w:t>
+      </w:r>
+      <w:proofErr w:type="spellEnd"/>
+      <w:r>
+        <w:rPr>
+          <w:bCs/>
+        </w:rPr>
+        <w:t xml:space="preserve"> apostamos firmemente por el talento, y nuestro principal objetivo es conseguir un alto rendimiento profesional al crear un contexto de libertad responsable. En definitiva, somos una empresa formada por gente buena, buena gente.</w:t>
+      </w:r>
+    </w:p>
+    <w:p>
+      <w:pPr>
+        <w:pStyle w:val="Ttulo3"/>
+      </w:pPr>
+      <w:bookmarkStart w:id="3" w:name="_Toc20862298"/>
+      <w:r>
+        <w:t>Problemática</w:t>
+      </w:r>
+      <w:bookmarkEnd w:id="3"/>
+    </w:p>
+    <w:p>
+      <w:r>
+        <w:t xml:space="preserve">Una de las problemáticas más comunes que tenemos en nuestra consultora se generan cuando desarrollamos un proyecto de software, pues lo miembros del equipo de desarrollo hacen uso de diferentes repositorios, esto genera que el jefe de proyecto no haga un control eficiente de las versiones de los elementos, además de generar retrasos en las entregas, errores que no se tenían planificados. Estos problemas se generan por una falta de comunicación entre los miembros del equipo y el jefe de proyecto, así como también la falta de capacitación en el uso de repositorios como </w:t>
+      </w:r>
+      <w:proofErr w:type="spellStart"/>
+      <w:r>
+        <w:t>github</w:t>
+      </w:r>
+      <w:proofErr w:type="spellEnd"/>
+      <w:r>
+        <w:t xml:space="preserve">, los miembros del equipo no saben lo que deben hacer cada vez que quieren cambiar algo es por eso </w:t>
+      </w:r>
+      <w:proofErr w:type="gramStart"/>
+      <w:r>
+        <w:t>que</w:t>
+      </w:r>
+      <w:proofErr w:type="gramEnd"/>
+      <w:r>
+        <w:t xml:space="preserve"> cada uno trabaja por su propia cuenta. Y en los casos que se trabaja en un mismo repositorio, se nos presenta el problema de combinar los documentos en Word. En ocasiones ocurren conflictos que dificultan el avance del proyecto.</w:t>
+      </w:r>
+    </w:p>
+    <w:p>
+      <w:pPr>
+        <w:pStyle w:val="Ttulo3"/>
+      </w:pPr>
+      <w:bookmarkStart w:id="4" w:name="_Toc20862299"/>
+      <w:r>
+        <w:t>Propósito</w:t>
+      </w:r>
+      <w:bookmarkEnd w:id="4"/>
+    </w:p>
+    <w:p>
+      <w:r>
+        <w:t>E</w:t>
+      </w:r>
+      <w:r>
+        <w:t>L</w:t>
+      </w:r>
+      <w:r>
+        <w:t xml:space="preserve"> </w:t>
+      </w:r>
+      <w:r>
+        <w:t>Este documento describe las actividades de gestión de configuración de software que deben ser llevadas a cabo durante el proceso de desarrollo del proyecto. Aquí se definen tanto los productos que se pondrán bajo control de configuración como los procedimientos que deben ser seguidos por los integrantes del equipo de trabajo.</w:t>
+      </w:r>
+    </w:p>
+    <w:p>
+      <w:pPr>
+        <w:pStyle w:val="Ttulo3"/>
+      </w:pPr>
+      <w:bookmarkStart w:id="5" w:name="_Toc20862300"/>
+      <w:r>
+        <w:t>Finalidad</w:t>
+      </w:r>
+      <w:bookmarkEnd w:id="5"/>
+    </w:p>
+    <w:p>
+      <w:r>
+        <w:t>El objetivo de este plan es poder llevar un control de los proyectos, recursos y los tiempos para el desarrollo. Y se logrará a través de este documento, donde se hará mantenimiento de todos los proyectos.</w:t>
+      </w:r>
+    </w:p>
+    <w:p>
+      <w:pPr>
+        <w:pStyle w:val="Ttulo2"/>
+      </w:pPr>
+      <w:bookmarkStart w:id="6" w:name="_Toc20862301"/>
+      <w:r>
+        <w:t>Tabla de Roles</w:t>
+      </w:r>
+      <w:bookmarkEnd w:id="6"/>
+    </w:p>
+    <w:p/>
+    <w:tbl>
+      <w:tblPr>
+        <w:tblStyle w:val="Tablaconcuadrcula6concolores-nfasis5"/>
+        <w:tblW w:w="0" w:type="auto"/>
+        <w:tblLook w:val="04A0" w:firstRow="1" w:lastRow="0" w:firstColumn="1" w:lastColumn="0" w:noHBand="0" w:noVBand="1"/>
+      </w:tblPr>
+      <w:tblGrid>
+        <w:gridCol w:w="2942"/>
+        <w:gridCol w:w="2943"/>
+        <w:gridCol w:w="2943"/>
+      </w:tblGrid>
+      <w:tr>
+        <w:trPr>
+          <w:cnfStyle w:val="100000000000" w:firstRow="1" w:lastRow="0" w:firstColumn="0" w:lastColumn="0" w:oddVBand="0" w:evenVBand="0" w:oddHBand="0" w:evenHBand="0" w:firstRowFirstColumn="0" w:firstRowLastColumn="0" w:lastRowFirstColumn="0" w:lastRowLastColumn="0"/>
+        </w:trPr>
+        <w:tc>
+          <w:tcPr>
+            <w:cnfStyle w:val="001000000000" w:firstRow="0" w:lastRow="0" w:firstColumn="1" w:lastColumn="0" w:oddVBand="0" w:evenVBand="0" w:oddHBand="0" w:evenHBand="0" w:firstRowFirstColumn="0" w:firstRowLastColumn="0" w:lastRowFirstColumn="0" w:lastRowLastColumn="0"/>
+            <w:tcW w:w="2942" w:type="dxa"/>
+          </w:tcPr>
+          <w:p>
+            <w:pPr>
+              <w:jc w:val="center"/>
+            </w:pPr>
+            <w:r>
+              <w:t>Role</w:t>
+            </w:r>
+          </w:p>
+        </w:tc>
+        <w:tc>
+          <w:tcPr>
+            <w:tcW w:w="2943" w:type="dxa"/>
+          </w:tcPr>
+          <w:p>
+            <w:pPr>
+              <w:jc w:val="center"/>
+              <w:cnfStyle w:val="100000000000" w:firstRow="1" w:lastRow="0" w:firstColumn="0" w:lastColumn="0" w:oddVBand="0" w:evenVBand="0" w:oddHBand="0" w:evenHBand="0" w:firstRowFirstColumn="0" w:firstRowLastColumn="0" w:lastRowFirstColumn="0" w:lastRowLastColumn="0"/>
+            </w:pPr>
+            <w:r>
+              <w:t>Responsabilidad</w:t>
+            </w:r>
+          </w:p>
+        </w:tc>
+        <w:tc>
+          <w:tcPr>
+            <w:tcW w:w="2943" w:type="dxa"/>
+          </w:tcPr>
+          <w:p>
+            <w:pPr>
+              <w:jc w:val="center"/>
+              <w:cnfStyle w:val="100000000000" w:firstRow="1" w:lastRow="0" w:firstColumn="0" w:lastColumn="0" w:oddVBand="0" w:evenVBand="0" w:oddHBand="0" w:evenHBand="0" w:firstRowFirstColumn="0" w:firstRowLastColumn="0" w:lastRowFirstColumn="0" w:lastRowLastColumn="0"/>
+            </w:pPr>
+            <w:r>
+              <w:t>Cantidad</w:t>
+            </w:r>
+          </w:p>
+        </w:tc>
+      </w:tr>
+      <w:tr>
+        <w:trPr>
+          <w:cnfStyle w:val="000000100000" w:firstRow="0" w:lastRow="0" w:firstColumn="0" w:lastColumn="0" w:oddVBand="0" w:evenVBand="0" w:oddHBand="1" w:evenHBand="0" w:firstRowFirstColumn="0" w:firstRowLastColumn="0" w:lastRowFirstColumn="0" w:lastRowLastColumn="0"/>
+        </w:trPr>
+        <w:tc>
+          <w:tcPr>
+            <w:cnfStyle w:val="001000000000" w:firstRow="0" w:lastRow="0" w:firstColumn="1" w:lastColumn="0" w:oddVBand="0" w:evenVBand="0" w:oddHBand="0" w:evenHBand="0" w:firstRowFirstColumn="0" w:firstRowLastColumn="0" w:lastRowFirstColumn="0" w:lastRowLastColumn="0"/>
+            <w:tcW w:w="2942" w:type="dxa"/>
+          </w:tcPr>
+          <w:p/>
+          <w:p>
+            <w:r>
+              <w:t>Comité de control de cambios</w:t>
+            </w:r>
+          </w:p>
+        </w:tc>
+        <w:tc>
+          <w:tcPr>
+            <w:tcW w:w="2943" w:type="dxa"/>
+          </w:tcPr>
+          <w:p>
+            <w:pPr>
+              <w:cnfStyle w:val="000000100000" w:firstRow="0" w:lastRow="0" w:firstColumn="0" w:lastColumn="0" w:oddVBand="0" w:evenVBand="0" w:oddHBand="1" w:evenHBand="0" w:firstRowFirstColumn="0" w:firstRowLastColumn="0" w:lastRowFirstColumn="0" w:lastRowLastColumn="0"/>
+            </w:pPr>
+            <w:r>
+              <w:t xml:space="preserve">Gestiona, hace seguimiento y evalúa las solicitudes de </w:t>
+            </w:r>
+            <w:proofErr w:type="gramStart"/>
+            <w:r>
+              <w:t>cambios  y</w:t>
+            </w:r>
+            <w:proofErr w:type="gramEnd"/>
+            <w:r>
+              <w:t xml:space="preserve"> eventos.</w:t>
+            </w:r>
+          </w:p>
+        </w:tc>
+        <w:tc>
+          <w:tcPr>
+            <w:tcW w:w="2943" w:type="dxa"/>
+          </w:tcPr>
+          <w:p>
+            <w:pPr>
+              <w:jc w:val="center"/>
+              <w:cnfStyle w:val="000000100000" w:firstRow="0" w:lastRow="0" w:firstColumn="0" w:lastColumn="0" w:oddVBand="0" w:evenVBand="0" w:oddHBand="1" w:evenHBand="0" w:firstRowFirstColumn="0" w:firstRowLastColumn="0" w:lastRowFirstColumn="0" w:lastRowLastColumn="0"/>
+            </w:pPr>
+          </w:p>
+          <w:p>
+            <w:pPr>
+              <w:jc w:val="center"/>
+              <w:cnfStyle w:val="000000100000" w:firstRow="0" w:lastRow="0" w:firstColumn="0" w:lastColumn="0" w:oddVBand="0" w:evenVBand="0" w:oddHBand="1" w:evenHBand="0" w:firstRowFirstColumn="0" w:firstRowLastColumn="0" w:lastRowFirstColumn="0" w:lastRowLastColumn="0"/>
+            </w:pPr>
+            <w:r>
+              <w:t>3</w:t>
+            </w:r>
+          </w:p>
+        </w:tc>
+      </w:tr>
+      <w:tr>
+        <w:tc>
+          <w:tcPr>
+            <w:cnfStyle w:val="001000000000" w:firstRow="0" w:lastRow="0" w:firstColumn="1" w:lastColumn="0" w:oddVBand="0" w:evenVBand="0" w:oddHBand="0" w:evenHBand="0" w:firstRowFirstColumn="0" w:firstRowLastColumn="0" w:lastRowFirstColumn="0" w:lastRowLastColumn="0"/>
+            <w:tcW w:w="2942" w:type="dxa"/>
+          </w:tcPr>
+          <w:p/>
+          <w:p>
+            <w:r>
+              <w:t xml:space="preserve">Gestor de la configuración </w:t>
+            </w:r>
+          </w:p>
+        </w:tc>
+        <w:tc>
+          <w:tcPr>
+            <w:tcW w:w="2943" w:type="dxa"/>
+          </w:tcPr>
+          <w:p>
+            <w:pPr>
+              <w:cnfStyle w:val="000000000000" w:firstRow="0" w:lastRow="0" w:firstColumn="0" w:lastColumn="0" w:oddVBand="0" w:evenVBand="0" w:oddHBand="0" w:evenHBand="0" w:firstRowFirstColumn="0" w:firstRowLastColumn="0" w:lastRowFirstColumn="0" w:lastRowLastColumn="0"/>
+            </w:pPr>
+            <w:proofErr w:type="gramStart"/>
+            <w:r>
+              <w:t>Implementar  los</w:t>
+            </w:r>
+            <w:proofErr w:type="gramEnd"/>
+            <w:r>
+              <w:t xml:space="preserve"> cambios, y responsable de utilización de las herramientas.</w:t>
+            </w:r>
+          </w:p>
+        </w:tc>
+        <w:tc>
+          <w:tcPr>
+            <w:tcW w:w="2943" w:type="dxa"/>
+          </w:tcPr>
+          <w:p>
+            <w:pPr>
+              <w:jc w:val="center"/>
+              <w:cnfStyle w:val="000000000000" w:firstRow="0" w:lastRow="0" w:firstColumn="0" w:lastColumn="0" w:oddVBand="0" w:evenVBand="0" w:oddHBand="0" w:evenHBand="0" w:firstRowFirstColumn="0" w:firstRowLastColumn="0" w:lastRowFirstColumn="0" w:lastRowLastColumn="0"/>
+            </w:pPr>
+          </w:p>
+          <w:p>
+            <w:pPr>
+              <w:jc w:val="center"/>
+              <w:cnfStyle w:val="000000000000" w:firstRow="0" w:lastRow="0" w:firstColumn="0" w:lastColumn="0" w:oddVBand="0" w:evenVBand="0" w:oddHBand="0" w:evenHBand="0" w:firstRowFirstColumn="0" w:firstRowLastColumn="0" w:lastRowFirstColumn="0" w:lastRowLastColumn="0"/>
+            </w:pPr>
+            <w:r>
+              <w:t>1</w:t>
+            </w:r>
+          </w:p>
+        </w:tc>
+      </w:tr>
+      <w:tr>
+        <w:trPr>
+          <w:cnfStyle w:val="000000100000" w:firstRow="0" w:lastRow="0" w:firstColumn="0" w:lastColumn="0" w:oddVBand="0" w:evenVBand="0" w:oddHBand="1" w:evenHBand="0" w:firstRowFirstColumn="0" w:firstRowLastColumn="0" w:lastRowFirstColumn="0" w:lastRowLastColumn="0"/>
+        </w:trPr>
+        <w:tc>
+          <w:tcPr>
+            <w:cnfStyle w:val="001000000000" w:firstRow="0" w:lastRow="0" w:firstColumn="1" w:lastColumn="0" w:oddVBand="0" w:evenVBand="0" w:oddHBand="0" w:evenHBand="0" w:firstRowFirstColumn="0" w:firstRowLastColumn="0" w:lastRowFirstColumn="0" w:lastRowLastColumn="0"/>
+            <w:tcW w:w="2942" w:type="dxa"/>
+          </w:tcPr>
+          <w:p/>
+          <w:p>
+            <w:r>
+              <w:t>Bibliotecario</w:t>
+            </w:r>
+          </w:p>
+        </w:tc>
+        <w:tc>
+          <w:tcPr>
+            <w:tcW w:w="2943" w:type="dxa"/>
+          </w:tcPr>
+          <w:p>
+            <w:pPr>
+              <w:cnfStyle w:val="000000100000" w:firstRow="0" w:lastRow="0" w:firstColumn="0" w:lastColumn="0" w:oddVBand="0" w:evenVBand="0" w:oddHBand="1" w:evenHBand="0" w:firstRowFirstColumn="0" w:firstRowLastColumn="0" w:lastRowFirstColumn="0" w:lastRowLastColumn="0"/>
+            </w:pPr>
+            <w:r>
+              <w:t xml:space="preserve">Mantenimiento a las bibliotecas usadas durante la gestión de la configuración. </w:t>
+            </w:r>
+          </w:p>
+        </w:tc>
+        <w:tc>
+          <w:tcPr>
+            <w:tcW w:w="2943" w:type="dxa"/>
+          </w:tcPr>
+          <w:p>
+            <w:pPr>
+              <w:jc w:val="center"/>
+              <w:cnfStyle w:val="000000100000" w:firstRow="0" w:lastRow="0" w:firstColumn="0" w:lastColumn="0" w:oddVBand="0" w:evenVBand="0" w:oddHBand="1" w:evenHBand="0" w:firstRowFirstColumn="0" w:firstRowLastColumn="0" w:lastRowFirstColumn="0" w:lastRowLastColumn="0"/>
+            </w:pPr>
+          </w:p>
+          <w:p>
+            <w:pPr>
+              <w:jc w:val="center"/>
+              <w:cnfStyle w:val="000000100000" w:firstRow="0" w:lastRow="0" w:firstColumn="0" w:lastColumn="0" w:oddVBand="0" w:evenVBand="0" w:oddHBand="1" w:evenHBand="0" w:firstRowFirstColumn="0" w:firstRowLastColumn="0" w:lastRowFirstColumn="0" w:lastRowLastColumn="0"/>
+            </w:pPr>
+            <w:r>
+              <w:t>1</w:t>
+            </w:r>
+          </w:p>
+        </w:tc>
+      </w:tr>
+      <w:tr>
+        <w:tc>
+          <w:tcPr>
+            <w:cnfStyle w:val="001000000000" w:firstRow="0" w:lastRow="0" w:firstColumn="1" w:lastColumn="0" w:oddVBand="0" w:evenVBand="0" w:oddHBand="0" w:evenHBand="0" w:firstRowFirstColumn="0" w:firstRowLastColumn="0" w:lastRowFirstColumn="0" w:lastRowLastColumn="0"/>
+            <w:tcW w:w="2942" w:type="dxa"/>
+          </w:tcPr>
+          <w:p>
+            <w:r>
+              <w:t>Miembros del equipo</w:t>
+            </w:r>
+          </w:p>
+        </w:tc>
+        <w:tc>
+          <w:tcPr>
+            <w:tcW w:w="2943" w:type="dxa"/>
+          </w:tcPr>
+          <w:p>
+            <w:pPr>
+              <w:cnfStyle w:val="000000000000" w:firstRow="0" w:lastRow="0" w:firstColumn="0" w:lastColumn="0" w:oddVBand="0" w:evenVBand="0" w:oddHBand="0" w:evenHBand="0" w:firstRowFirstColumn="0" w:firstRowLastColumn="0" w:lastRowFirstColumn="0" w:lastRowLastColumn="0"/>
+            </w:pPr>
+            <w:r>
+              <w:t>Son parte del equipo operativo que producirán los cambios.</w:t>
+            </w:r>
+          </w:p>
+        </w:tc>
+        <w:tc>
+          <w:tcPr>
+            <w:tcW w:w="2943" w:type="dxa"/>
+          </w:tcPr>
+          <w:p>
+            <w:pPr>
+              <w:jc w:val="center"/>
+              <w:cnfStyle w:val="000000000000" w:firstRow="0" w:lastRow="0" w:firstColumn="0" w:lastColumn="0" w:oddVBand="0" w:evenVBand="0" w:oddHBand="0" w:evenHBand="0" w:firstRowFirstColumn="0" w:firstRowLastColumn="0" w:lastRowFirstColumn="0" w:lastRowLastColumn="0"/>
+            </w:pPr>
+          </w:p>
+          <w:p>
+            <w:pPr>
+              <w:jc w:val="center"/>
+              <w:cnfStyle w:val="000000000000" w:firstRow="0" w:lastRow="0" w:firstColumn="0" w:lastColumn="0" w:oddVBand="0" w:evenVBand="0" w:oddHBand="0" w:evenHBand="0" w:firstRowFirstColumn="0" w:firstRowLastColumn="0" w:lastRowFirstColumn="0" w:lastRowLastColumn="0"/>
+            </w:pPr>
+            <w:r>
+              <w:t>8</w:t>
+            </w:r>
+          </w:p>
+        </w:tc>
+      </w:tr>
+    </w:tbl>
+    <w:p/>
+    <w:p>
+      <w:pPr>
+        <w:pStyle w:val="Ttulo2"/>
+      </w:pPr>
+      <w:bookmarkStart w:id="7" w:name="_Toc20862302"/>
+      <w:r>
+        <w:t>Herramienta, entorno e infraestructura</w:t>
+      </w:r>
+      <w:bookmarkEnd w:id="7"/>
+    </w:p>
+    <w:p>
+      <w:pPr>
+        <w:pStyle w:val="Ttulo3"/>
+      </w:pPr>
+      <w:bookmarkStart w:id="8" w:name="_Toc20862303"/>
+      <w:r>
+        <w:t>Herramientas</w:t>
+      </w:r>
+      <w:bookmarkEnd w:id="8"/>
+    </w:p>
+    <w:p>
+      <w:r>
+        <w:t xml:space="preserve">Para este proyecto se </w:t>
+      </w:r>
+      <w:proofErr w:type="gramStart"/>
+      <w:r>
+        <w:t>utilizara</w:t>
+      </w:r>
+      <w:proofErr w:type="gramEnd"/>
+      <w:r>
+        <w:t xml:space="preserve"> </w:t>
+      </w:r>
+      <w:r>
+        <w:t xml:space="preserve">Git, </w:t>
+      </w:r>
+      <w:r>
+        <w:t xml:space="preserve">que </w:t>
+      </w:r>
+      <w:r>
+        <w:t>es un software de control de versiones</w:t>
+      </w:r>
+      <w:r>
+        <w:t xml:space="preserve"> y </w:t>
+      </w:r>
+      <w:proofErr w:type="spellStart"/>
+      <w:r>
+        <w:t>github</w:t>
+      </w:r>
+      <w:proofErr w:type="spellEnd"/>
+      <w:r>
+        <w:t xml:space="preserve"> para su almacenamiento en la nube. </w:t>
+      </w:r>
+    </w:p>
+    <w:p>
+      <w:pPr>
+        <w:jc w:val="both"/>
+      </w:pPr>
+    </w:p>
+    <w:p>
+      <w:pPr>
+        <w:jc w:val="both"/>
+      </w:pPr>
+    </w:p>
     <w:p>
       <w:pPr>
         <w:pStyle w:val="TtuloTDC"/>
         <w:jc w:val="both"/>
       </w:pPr>
-      <w:bookmarkStart w:id="0" w:name="_GoBack"/>
-      <w:bookmarkEnd w:id="0"/>
+      <w:bookmarkStart w:id="9" w:name="_GoBack"/>
+      <w:bookmarkEnd w:id="9"/>
     </w:p>
     <w:sectPr>
-      <w:headerReference w:type="default" r:id="rId10"/>
-      <w:footerReference w:type="default" r:id="rId11"/>
+      <w:headerReference w:type="default" r:id="rId12"/>
+      <w:footerReference w:type="default" r:id="rId13"/>
       <w:pgSz w:w="12240" w:h="15840"/>
       <w:pgMar w:top="1417" w:right="1701" w:bottom="1417" w:left="1701" w:header="708" w:footer="708" w:gutter="0"/>
+      <w:pgBorders w:offsetFrom="page">
+        <w:top w:val="single" w:sz="4" w:space="24" w:color="auto"/>
+        <w:left w:val="single" w:sz="4" w:space="24" w:color="auto"/>
+        <w:bottom w:val="single" w:sz="4" w:space="24" w:color="auto"/>
+        <w:right w:val="single" w:sz="4" w:space="24" w:color="auto"/>
+      </w:pgBorders>
+      <w:pgNumType w:start="1"/>
       <w:cols w:space="708"/>
       <w:docGrid w:linePitch="360"/>
     </w:sectPr>
@@ -732,6 +2139,16 @@
 </file>
 
 <file path=word/footer1.xml><?xml version="1.0" encoding="utf-8"?>
+<w:ftr xmlns:wpc="http://schemas.microsoft.com/office/word/2010/wordprocessingCanvas" xmlns:cx="http://schemas.microsoft.com/office/drawing/2014/chartex" xmlns:cx1="http://schemas.microsoft.com/office/drawing/2015/9/8/chartex" xmlns:cx2="http://schemas.microsoft.com/office/drawing/2015/10/21/chartex" xmlns:cx3="http://schemas.microsoft.com/office/drawing/2016/5/9/chartex" xmlns:cx4="http://schemas.microsoft.com/office/drawing/2016/5/10/chartex" xmlns:cx5="http://schemas.microsoft.com/office/drawing/2016/5/11/chartex" xmlns:cx6="http://schemas.microsoft.com/office/drawing/2016/5/12/chartex" xmlns:cx7="http://schemas.microsoft.com/office/drawing/2016/5/13/chartex" xmlns:cx8="http://schemas.microsoft.com/office/drawing/2016/5/14/chartex" xmlns:mc="http://schemas.openxmlformats.org/markup-compatibility/2006" xmlns:aink="http://schemas.microsoft.com/office/drawing/2016/ink" xmlns:am3d="http://schemas.microsoft.com/office/drawing/2017/model3d" xmlns:o="urn:schemas-microsoft-com:office:office" xmlns:r="http://schemas.openxmlformats.org/officeDocument/2006/relationships" xmlns:m="http://schemas.openxmlformats.org/officeDocument/2006/math" xmlns:v="urn:schemas-microsoft-com:vml" xmlns:wp14="http://schemas.microsoft.com/office/word/2010/wordprocessingDrawing" xmlns:wp="http://schemas.openxmlformats.org/drawingml/2006/wordprocessingDrawing" xmlns:w10="urn:schemas-microsoft-com:office:word" xmlns:w="http://schemas.openxmlformats.org/wordprocessingml/2006/main" xmlns:w14="http://schemas.microsoft.com/office/word/2010/wordml" xmlns:w15="http://schemas.microsoft.com/office/word/2012/wordml" xmlns:w16cid="http://schemas.microsoft.com/office/word/2016/wordml/cid" xmlns:w16se="http://schemas.microsoft.com/office/word/2015/wordml/symex" xmlns:wpg="http://schemas.microsoft.com/office/word/2010/wordprocessingGroup" xmlns:wpi="http://schemas.microsoft.com/office/word/2010/wordprocessingInk" xmlns:wne="http://schemas.microsoft.com/office/word/2006/wordml" xmlns:wps="http://schemas.microsoft.com/office/word/2010/wordprocessingShape" mc:Ignorable="w14 w15 w16se w16cid wp14">
+  <w:p>
+    <w:pPr>
+      <w:pStyle w:val="Piedepgina"/>
+    </w:pPr>
+  </w:p>
+</w:ftr>
+</file>
+
+<file path=word/footer2.xml><?xml version="1.0" encoding="utf-8"?>
 <w:ftr xmlns:wpc="http://schemas.microsoft.com/office/word/2010/wordprocessingCanvas" xmlns:cx="http://schemas.microsoft.com/office/drawing/2014/chartex" xmlns:cx1="http://schemas.microsoft.com/office/drawing/2015/9/8/chartex" xmlns:cx2="http://schemas.microsoft.com/office/drawing/2015/10/21/chartex" xmlns:cx3="http://schemas.microsoft.com/office/drawing/2016/5/9/chartex" xmlns:cx4="http://schemas.microsoft.com/office/drawing/2016/5/10/chartex" xmlns:cx5="http://schemas.microsoft.com/office/drawing/2016/5/11/chartex" xmlns:cx6="http://schemas.microsoft.com/office/drawing/2016/5/12/chartex" xmlns:cx7="http://schemas.microsoft.com/office/drawing/2016/5/13/chartex" xmlns:cx8="http://schemas.microsoft.com/office/drawing/2016/5/14/chartex" xmlns:mc="http://schemas.openxmlformats.org/markup-compatibility/2006" xmlns:aink="http://schemas.microsoft.com/office/drawing/2016/ink" xmlns:am3d="http://schemas.microsoft.com/office/drawing/2017/model3d" xmlns:o="urn:schemas-microsoft-com:office:office" xmlns:r="http://schemas.openxmlformats.org/officeDocument/2006/relationships" xmlns:m="http://schemas.openxmlformats.org/officeDocument/2006/math" xmlns:v="urn:schemas-microsoft-com:vml" xmlns:wp14="http://schemas.microsoft.com/office/word/2010/wordprocessingDrawing" xmlns:wp="http://schemas.openxmlformats.org/drawingml/2006/wordprocessingDrawing" xmlns:w10="urn:schemas-microsoft-com:office:word" xmlns:w="http://schemas.openxmlformats.org/wordprocessingml/2006/main" xmlns:w14="http://schemas.microsoft.com/office/word/2010/wordml" xmlns:w15="http://schemas.microsoft.com/office/word/2012/wordml" xmlns:w16cid="http://schemas.microsoft.com/office/word/2016/wordml/cid" xmlns:w16se="http://schemas.microsoft.com/office/word/2015/wordml/symex" xmlns:wpg="http://schemas.microsoft.com/office/word/2010/wordprocessingGroup" xmlns:wpi="http://schemas.microsoft.com/office/word/2010/wordprocessingInk" xmlns:wne="http://schemas.microsoft.com/office/word/2006/wordml" xmlns:wps="http://schemas.microsoft.com/office/word/2010/wordprocessingShape" mc:Ignorable="w14 w15 w16se w16cid wp14">
   <w:sdt>
     <w:sdtPr>
@@ -808,6 +2225,16 @@
   <w:p>
     <w:pPr>
       <w:pStyle w:val="Encabezado"/>
+    </w:pPr>
+  </w:p>
+</w:hdr>
+</file>
+
+<file path=word/header2.xml><?xml version="1.0" encoding="utf-8"?>
+<w:hdr xmlns:wpc="http://schemas.microsoft.com/office/word/2010/wordprocessingCanvas" xmlns:cx="http://schemas.microsoft.com/office/drawing/2014/chartex" xmlns:cx1="http://schemas.microsoft.com/office/drawing/2015/9/8/chartex" xmlns:cx2="http://schemas.microsoft.com/office/drawing/2015/10/21/chartex" xmlns:cx3="http://schemas.microsoft.com/office/drawing/2016/5/9/chartex" xmlns:cx4="http://schemas.microsoft.com/office/drawing/2016/5/10/chartex" xmlns:cx5="http://schemas.microsoft.com/office/drawing/2016/5/11/chartex" xmlns:cx6="http://schemas.microsoft.com/office/drawing/2016/5/12/chartex" xmlns:cx7="http://schemas.microsoft.com/office/drawing/2016/5/13/chartex" xmlns:cx8="http://schemas.microsoft.com/office/drawing/2016/5/14/chartex" xmlns:mc="http://schemas.openxmlformats.org/markup-compatibility/2006" xmlns:aink="http://schemas.microsoft.com/office/drawing/2016/ink" xmlns:am3d="http://schemas.microsoft.com/office/drawing/2017/model3d" xmlns:o="urn:schemas-microsoft-com:office:office" xmlns:r="http://schemas.openxmlformats.org/officeDocument/2006/relationships" xmlns:m="http://schemas.openxmlformats.org/officeDocument/2006/math" xmlns:v="urn:schemas-microsoft-com:vml" xmlns:wp14="http://schemas.microsoft.com/office/word/2010/wordprocessingDrawing" xmlns:wp="http://schemas.openxmlformats.org/drawingml/2006/wordprocessingDrawing" xmlns:w10="urn:schemas-microsoft-com:office:word" xmlns:w="http://schemas.openxmlformats.org/wordprocessingml/2006/main" xmlns:w14="http://schemas.microsoft.com/office/word/2010/wordml" xmlns:w15="http://schemas.microsoft.com/office/word/2012/wordml" xmlns:w16cid="http://schemas.microsoft.com/office/word/2016/wordml/cid" xmlns:w16se="http://schemas.microsoft.com/office/word/2015/wordml/symex" xmlns:wpg="http://schemas.microsoft.com/office/word/2010/wordprocessingGroup" xmlns:wpi="http://schemas.microsoft.com/office/word/2010/wordprocessingInk" xmlns:wne="http://schemas.microsoft.com/office/word/2006/wordml" xmlns:wps="http://schemas.microsoft.com/office/word/2010/wordprocessingShape" mc:Ignorable="w14 w15 w16se w16cid wp14">
+  <w:p>
+    <w:pPr>
+      <w:pStyle w:val="Encabezado"/>
       <w:jc w:val="right"/>
       <w:rPr>
         <w:color w:val="7F7F7F" w:themeColor="text1" w:themeTint="80"/>
@@ -822,7 +2249,7 @@
         <w:tag w:val=""/>
         <w:id w:val="1116400235"/>
         <w:placeholder>
-          <w:docPart w:val="E7C2538CC0B340EFBD513A974512A533"/>
+          <w:docPart w:val="6A0046457CC14999B53F50FFA06F7B87"/>
         </w:placeholder>
         <w:dataBinding w:prefixMappings="xmlns:ns0='http://purl.org/dc/elements/1.1/' xmlns:ns1='http://schemas.openxmlformats.org/package/2006/metadata/core-properties' " w:xpath="/ns1:coreProperties[1]/ns0:title[1]" w:storeItemID="{6C3C8BC8-F283-45AE-878A-BAB7291924A1}"/>
         <w:text/>
@@ -1762,8 +3189,11 @@
     <w:lsdException w:name="Table 3D effects 3" w:semiHidden="1" w:unhideWhenUsed="1"/>
     <w:lsdException w:name="Table Contemporary" w:semiHidden="1" w:unhideWhenUsed="1"/>
     <w:lsdException w:name="Table Elegant" w:semiHidden="1" w:unhideWhenUsed="1"/>
+    <w:lsdException w:name="Table Professional" w:semiHidden="1" w:unhideWhenUsed="1"/>
     <w:lsdException w:name="Table Subtle 1" w:semiHidden="1" w:unhideWhenUsed="1"/>
     <w:lsdException w:name="Table Subtle 2" w:semiHidden="1" w:unhideWhenUsed="1"/>
+    <w:lsdException w:name="Table Web 1" w:semiHidden="1" w:unhideWhenUsed="1"/>
+    <w:lsdException w:name="Table Web 2" w:semiHidden="1" w:unhideWhenUsed="1"/>
     <w:lsdException w:name="Table Web 3" w:semiHidden="1" w:unhideWhenUsed="1"/>
     <w:lsdException w:name="Balloon Text" w:semiHidden="1" w:unhideWhenUsed="1"/>
     <w:lsdException w:name="Table Grid" w:uiPriority="39"/>
@@ -3347,7 +4777,7 @@
   <w:docParts>
     <w:docPart>
       <w:docPartPr>
-        <w:name w:val="E7C2538CC0B340EFBD513A974512A533"/>
+        <w:name w:val="6A0046457CC14999B53F50FFA06F7B87"/>
         <w:category>
           <w:name w:val="General"/>
           <w:gallery w:val="placeholder"/>
@@ -3358,12 +4788,12 @@
         <w:behaviors>
           <w:behavior w:val="content"/>
         </w:behaviors>
-        <w:guid w:val="{EFAC05B3-F8CC-47D5-B13B-DAF797C3A3A4}"/>
+        <w:guid w:val="{164E1F80-D0EB-423B-818E-4A5C4AA1298E}"/>
       </w:docPartPr>
       <w:docPartBody>
         <w:p>
           <w:pPr>
-            <w:pStyle w:val="E7C2538CC0B340EFBD513A974512A533"/>
+            <w:pStyle w:val="6A0046457CC14999B53F50FFA06F7B87"/>
           </w:pPr>
           <w:r>
             <w:rPr>
@@ -3445,8 +4875,10 @@
     <w:rsidRoot w:val="004E0248"/>
     <w:rsid w:val="003171FF"/>
     <w:rsid w:val="004E0248"/>
+    <w:rsid w:val="006838F8"/>
     <w:rsid w:val="0072360A"/>
     <w:rsid w:val="007423E8"/>
+    <w:rsid w:val="00A40A0C"/>
   </w:rsids>
   <m:mathPr>
     <m:mathFont m:val="Cambria Math"/>
@@ -3634,8 +5066,11 @@
     <w:lsdException w:name="Table 3D effects 3" w:semiHidden="1" w:unhideWhenUsed="1"/>
     <w:lsdException w:name="Table Contemporary" w:semiHidden="1" w:unhideWhenUsed="1"/>
     <w:lsdException w:name="Table Elegant" w:semiHidden="1" w:unhideWhenUsed="1"/>
+    <w:lsdException w:name="Table Professional" w:semiHidden="1" w:unhideWhenUsed="1"/>
     <w:lsdException w:name="Table Subtle 1" w:semiHidden="1" w:unhideWhenUsed="1"/>
     <w:lsdException w:name="Table Subtle 2" w:semiHidden="1" w:unhideWhenUsed="1"/>
+    <w:lsdException w:name="Table Web 1" w:semiHidden="1" w:unhideWhenUsed="1"/>
+    <w:lsdException w:name="Table Web 2" w:semiHidden="1" w:unhideWhenUsed="1"/>
     <w:lsdException w:name="Table Web 3" w:semiHidden="1" w:unhideWhenUsed="1"/>
     <w:lsdException w:name="Balloon Text" w:semiHidden="1" w:unhideWhenUsed="1"/>
     <w:lsdException w:name="Table Grid" w:uiPriority="39"/>
@@ -3908,6 +5343,10 @@
   <w:style w:type="paragraph" w:customStyle="1" w:styleId="A6787A30F88C469EA27B40F62D63846A">
     <w:name w:val="A6787A30F88C469EA27B40F62D63846A"/>
     <w:rsid w:val="004E0248"/>
+  </w:style>
+  <w:style w:type="paragraph" w:customStyle="1" w:styleId="6A0046457CC14999B53F50FFA06F7B87">
+    <w:name w:val="6A0046457CC14999B53F50FFA06F7B87"/>
+    <w:rsid w:val="006838F8"/>
   </w:style>
 </w:styles>
 </file>
@@ -4204,7 +5643,7 @@
 </file>
 
 <file path=customXml/itemProps2.xml><?xml version="1.0" encoding="utf-8"?>
-<ds:datastoreItem xmlns:ds="http://schemas.openxmlformats.org/officeDocument/2006/customXml" ds:itemID="{0F8DEC2A-9FC6-477A-B603-1A350BB7E594}">
+<ds:datastoreItem xmlns:ds="http://schemas.openxmlformats.org/officeDocument/2006/customXml" ds:itemID="{2AFC9F48-D610-4361-A8C5-0CD0F79EE676}">
   <ds:schemaRefs>
     <ds:schemaRef ds:uri="http://schemas.openxmlformats.org/officeDocument/2006/bibliography"/>
   </ds:schemaRefs>

</xml_diff>